<commit_message>
Redesign homepage report details
</commit_message>
<xml_diff>
--- a/Report.docx
+++ b/Report.docx
@@ -81,7 +81,6 @@
         </w:rPr>
         <w:t xml:space="preserve"> </w:t>
       </w:r>
-      <w:proofErr w:type="spellStart"/>
       <w:r>
         <w:rPr>
           <w:rFonts w:eastAsiaTheme="minorEastAsia"/>
@@ -90,7 +89,6 @@
         </w:rPr>
         <w:t>Κοπακάκης</w:t>
       </w:r>
-      <w:proofErr w:type="spellEnd"/>
       <w:r>
         <w:rPr>
           <w:rFonts w:eastAsiaTheme="minorEastAsia"/>
@@ -1013,6 +1011,24 @@
         </w:rPr>
         <w:t>και τεχνολογικά υπόβαθρα.</w:t>
       </w:r>
+      <w:r>
+        <w:rPr>
+          <w:lang w:val="el-GR"/>
+        </w:rPr>
+        <w:t xml:space="preserve"> </w:t>
+      </w:r>
+      <w:r>
+        <w:rPr>
+          <w:lang w:val="el-GR"/>
+        </w:rPr>
+        <w:t xml:space="preserve">Επίσης η ιστοσελίδα αυτή προορίζεται και για έναν διαχειριστή ο οποίος θα μπορεί να </w:t>
+      </w:r>
+      <w:r>
+        <w:rPr>
+          <w:lang w:val="el-GR"/>
+        </w:rPr>
+        <w:t>ενημερώνεται γι’ αυτές τις βλάβες και να καθορίζει στη συνέχεια τον κατάλληλο τρόπο για την αντιμετώπισή τους.</w:t>
+      </w:r>
     </w:p>
     <w:p>
       <w:pPr>
@@ -1040,6 +1056,18 @@
         </w:rPr>
         <w:t>Η κύρια ενέργεια της ιστοσελίδας είναι η αναφορά μιας βλάβης σε υποδομή. Η ιστοσελίδα πρέπει να σχεδιαστεί έτσι ώστε οι χρήστες να μπορούν εύκολα και γρήγορα να αναφέρουν ζημιές σε υποδομές από τις περιοχές τους.</w:t>
       </w:r>
+      <w:r>
+        <w:rPr>
+          <w:lang w:val="el-GR"/>
+        </w:rPr>
+        <w:t xml:space="preserve"> Η δευτερεύουσα ενέργεια είναι η διαχείριση των βλαβών από τον διαχειριστή της σελίδας που θα μπορεί να αλλάζει την κατάσταση </w:t>
+      </w:r>
+      <w:r>
+        <w:rPr>
+          <w:lang w:val="el-GR"/>
+        </w:rPr>
+        <w:t>της προόδου όσον αφορά την ολοκλήρωση της επισκευής της βλάβης δίνοντας πάντα προτεραιότητα στις ανάγκες των περισσότερων χρηστών.</w:t>
+      </w:r>
     </w:p>
     <w:p>
       <w:pPr>
@@ -1174,12 +1202,13 @@
       <w:r>
         <w:rPr>
           <w:noProof/>
+          <w:lang w:val="el-GR"/>
         </w:rPr>
         <w:drawing>
-          <wp:inline distT="0" distB="0" distL="0" distR="0" wp14:anchorId="69637FCB" wp14:editId="292A8283">
-            <wp:extent cx="4387850" cy="2079722"/>
+          <wp:inline distT="0" distB="0" distL="0" distR="0" wp14:anchorId="0893B959" wp14:editId="35AE864D">
+            <wp:extent cx="4214853" cy="1391478"/>
             <wp:effectExtent l="0" t="0" r="0" b="0"/>
-            <wp:docPr id="1" name="Picture 1" descr="Diagram, schematic&#10;&#10;Description automatically generated"/>
+            <wp:docPr id="1" name="Picture 1"/>
             <wp:cNvGraphicFramePr>
               <a:graphicFrameLocks xmlns:a="http://schemas.openxmlformats.org/drawingml/2006/main" noChangeAspect="1"/>
             </wp:cNvGraphicFramePr>
@@ -1187,7 +1216,7 @@
               <a:graphicData uri="http://schemas.openxmlformats.org/drawingml/2006/picture">
                 <pic:pic xmlns:pic="http://schemas.openxmlformats.org/drawingml/2006/picture">
                   <pic:nvPicPr>
-                    <pic:cNvPr id="1" name="Picture 1" descr="Diagram, schematic&#10;&#10;Description automatically generated"/>
+                    <pic:cNvPr id="1" name=""/>
                     <pic:cNvPicPr/>
                   </pic:nvPicPr>
                   <pic:blipFill>
@@ -1199,7 +1228,7 @@
                   <pic:spPr>
                     <a:xfrm>
                       <a:off x="0" y="0"/>
-                      <a:ext cx="4483400" cy="2125010"/>
+                      <a:ext cx="4278435" cy="1412469"/>
                     </a:xfrm>
                     <a:prstGeom prst="rect">
                       <a:avLst/>
@@ -1214,6 +1243,7 @@
       <w:r>
         <w:rPr>
           <w:noProof/>
+          <w:lang w:val="el-GR"/>
         </w:rPr>
         <w:t xml:space="preserve"> </w:t>
       </w:r>
@@ -1243,12 +1273,6 @@
           <w:lang w:val="el-GR"/>
         </w:rPr>
         <w:t xml:space="preserve"> Διάγραμμα Οντοτήτων - Συσχετίσεων</w:t>
-      </w:r>
-      <w:r>
-        <w:rPr>
-          <w:lang w:val="el-GR"/>
-        </w:rPr>
-        <w:t xml:space="preserve"> </w:t>
       </w:r>
     </w:p>
     <w:p>
@@ -1542,6 +1566,7 @@
       </w:r>
       <w:r>
         <w:rPr>
+          <w:noProof/>
           <w:lang w:val="el-GR"/>
         </w:rPr>
         <w:drawing>
@@ -1822,6 +1847,9 @@
       <w:pPr>
         <w:pStyle w:val="Bibentry"/>
         <w:rPr>
+          <w:rStyle w:val="Hyperlink"/>
+          <w:color w:val="auto"/>
+          <w:u w:val="none"/>
           <w:lang w:val="el-GR"/>
         </w:rPr>
       </w:pPr>
@@ -1939,6 +1967,43 @@
     <w:p>
       <w:pPr>
         <w:pStyle w:val="Bibentry"/>
+        <w:rPr>
+          <w:rStyle w:val="Hyperlink"/>
+          <w:color w:val="auto"/>
+          <w:u w:val="none"/>
+          <w:lang w:val="el-GR"/>
+        </w:rPr>
+      </w:pPr>
+      <w:hyperlink r:id="rId10" w:history="1">
+        <w:r>
+          <w:rPr>
+            <w:rStyle w:val="Hyperlink"/>
+            <w:lang w:val="el-GR"/>
+          </w:rPr>
+          <w:t>https://erdmaker.com/</w:t>
+        </w:r>
+      </w:hyperlink>
+    </w:p>
+    <w:p>
+      <w:pPr>
+        <w:pStyle w:val="Bibentry"/>
+        <w:rPr>
+          <w:lang w:val="el-GR"/>
+        </w:rPr>
+      </w:pPr>
+      <w:hyperlink r:id="rId11" w:history="1">
+        <w:r>
+          <w:rPr>
+            <w:rStyle w:val="Hyperlink"/>
+            <w:lang w:val="el-GR"/>
+          </w:rPr>
+          <w:t>https://www.midjourney.com/home/</w:t>
+        </w:r>
+      </w:hyperlink>
+    </w:p>
+    <w:p>
+      <w:pPr>
+        <w:pStyle w:val="Bibentry"/>
         <w:numPr>
           <w:ilvl w:val="0"/>
           <w:numId w:val="0"/>
@@ -1950,8 +2015,8 @@
       </w:pPr>
     </w:p>
     <w:sectPr>
-      <w:footerReference w:type="default" r:id="rId10"/>
-      <w:footerReference w:type="first" r:id="rId11"/>
+      <w:footerReference w:type="default" r:id="rId12"/>
+      <w:footerReference w:type="first" r:id="rId13"/>
       <w:pgSz w:w="12240" w:h="15840"/>
       <w:pgMar w:top="1760" w:right="2040" w:bottom="2840" w:left="1440" w:header="706" w:footer="706" w:gutter="0"/>
       <w:cols w:space="708"/>

</xml_diff>